<commit_message>
Agregado de resumenes y examenes
</commit_message>
<xml_diff>
--- a/Lic Tecnologia/Topicos Avanzados de Redes/Examenes/Resumen Examen 2 Redes Avanzadas - Len.docx
+++ b/Lic Tecnologia/Topicos Avanzados de Redes/Examenes/Resumen Examen 2 Redes Avanzadas - Len.docx
@@ -7,6 +7,8 @@
         <w:pStyle w:val="TDC1"/>
         <w:rPr>
           <w:rFonts w:eastAsiaTheme="minorEastAsia"/>
+          <w:b w:val="0"/>
+          <w:bCs w:val="0"/>
           <w:lang w:eastAsia="es-AR"/>
         </w:rPr>
       </w:pPr>
@@ -19,11 +21,10 @@
       <w:r>
         <w:fldChar w:fldCharType="separate"/>
       </w:r>
-      <w:hyperlink w:anchor="_Toc168240204" w:history="1">
+      <w:hyperlink w:anchor="_Toc168930516" w:history="1">
         <w:r>
           <w:rPr>
             <w:rStyle w:val="Hipervnculo"/>
-            <w:color w:val="156082" w:themeColor="accent1"/>
           </w:rPr>
           <w:t>Resumen Examen 2 Redes Avanzadas – Len</w:t>
         </w:r>
@@ -43,7 +44,7 @@
           <w:rPr>
             <w:webHidden/>
           </w:rPr>
-          <w:instrText xml:space="preserve"> PAGEREF _Toc168240204 \h </w:instrText>
+          <w:instrText xml:space="preserve"> PAGEREF _Toc168930516 \h </w:instrText>
         </w:r>
         <w:r>
           <w:rPr>
@@ -75,10 +76,12 @@
         <w:pStyle w:val="TDC1"/>
         <w:rPr>
           <w:rFonts w:eastAsiaTheme="minorEastAsia"/>
+          <w:b w:val="0"/>
+          <w:bCs w:val="0"/>
           <w:lang w:eastAsia="es-AR"/>
         </w:rPr>
       </w:pPr>
-      <w:hyperlink w:anchor="_Toc168240205" w:history="1">
+      <w:hyperlink w:anchor="_Toc168930517" w:history="1">
         <w:r>
           <w:rPr>
             <w:rStyle w:val="Hipervnculo"/>
@@ -101,7 +104,7 @@
           <w:rPr>
             <w:webHidden/>
           </w:rPr>
-          <w:instrText xml:space="preserve"> PAGEREF _Toc168240205 \h </w:instrText>
+          <w:instrText xml:space="preserve"> PAGEREF _Toc168930517 \h </w:instrText>
         </w:r>
         <w:r>
           <w:rPr>
@@ -140,7 +143,7 @@
           <w:lang w:eastAsia="es-AR"/>
         </w:rPr>
       </w:pPr>
-      <w:hyperlink w:anchor="_Toc168240206" w:history="1">
+      <w:hyperlink w:anchor="_Toc168930518" w:history="1">
         <w:r>
           <w:rPr>
             <w:rStyle w:val="Hipervnculo"/>
@@ -167,7 +170,7 @@
             <w:noProof/>
             <w:webHidden/>
           </w:rPr>
-          <w:instrText xml:space="preserve"> PAGEREF _Toc168240206 \h </w:instrText>
+          <w:instrText xml:space="preserve"> PAGEREF _Toc168930518 \h </w:instrText>
         </w:r>
         <w:r>
           <w:rPr>
@@ -210,7 +213,7 @@
           <w:lang w:eastAsia="es-AR"/>
         </w:rPr>
       </w:pPr>
-      <w:hyperlink w:anchor="_Toc168240207" w:history="1">
+      <w:hyperlink w:anchor="_Toc168930519" w:history="1">
         <w:r>
           <w:rPr>
             <w:rStyle w:val="Hipervnculo"/>
@@ -237,7 +240,7 @@
             <w:noProof/>
             <w:webHidden/>
           </w:rPr>
-          <w:instrText xml:space="preserve"> PAGEREF _Toc168240207 \h </w:instrText>
+          <w:instrText xml:space="preserve"> PAGEREF _Toc168930519 \h </w:instrText>
         </w:r>
         <w:r>
           <w:rPr>
@@ -280,7 +283,7 @@
           <w:lang w:eastAsia="es-AR"/>
         </w:rPr>
       </w:pPr>
-      <w:hyperlink w:anchor="_Toc168240208" w:history="1">
+      <w:hyperlink w:anchor="_Toc168930520" w:history="1">
         <w:r>
           <w:rPr>
             <w:rStyle w:val="Hipervnculo"/>
@@ -307,7 +310,7 @@
             <w:noProof/>
             <w:webHidden/>
           </w:rPr>
-          <w:instrText xml:space="preserve"> PAGEREF _Toc168240208 \h </w:instrText>
+          <w:instrText xml:space="preserve"> PAGEREF _Toc168930520 \h </w:instrText>
         </w:r>
         <w:r>
           <w:rPr>
@@ -350,7 +353,7 @@
           <w:lang w:eastAsia="es-AR"/>
         </w:rPr>
       </w:pPr>
-      <w:hyperlink w:anchor="_Toc168240209" w:history="1">
+      <w:hyperlink w:anchor="_Toc168930521" w:history="1">
         <w:r>
           <w:rPr>
             <w:rStyle w:val="Hipervnculo"/>
@@ -377,7 +380,7 @@
             <w:noProof/>
             <w:webHidden/>
           </w:rPr>
-          <w:instrText xml:space="preserve"> PAGEREF _Toc168240209 \h </w:instrText>
+          <w:instrText xml:space="preserve"> PAGEREF _Toc168930521 \h </w:instrText>
         </w:r>
         <w:r>
           <w:rPr>
@@ -420,7 +423,7 @@
           <w:lang w:eastAsia="es-AR"/>
         </w:rPr>
       </w:pPr>
-      <w:hyperlink w:anchor="_Toc168240210" w:history="1">
+      <w:hyperlink w:anchor="_Toc168930522" w:history="1">
         <w:r>
           <w:rPr>
             <w:rStyle w:val="Hipervnculo"/>
@@ -447,7 +450,7 @@
             <w:noProof/>
             <w:webHidden/>
           </w:rPr>
-          <w:instrText xml:space="preserve"> PAGEREF _Toc168240210 \h </w:instrText>
+          <w:instrText xml:space="preserve"> PAGEREF _Toc168930522 \h </w:instrText>
         </w:r>
         <w:r>
           <w:rPr>
@@ -483,63 +486,55 @@
         <w:pStyle w:val="TDC4"/>
         <w:rPr>
           <w:rFonts w:eastAsiaTheme="minorEastAsia"/>
-          <w:color w:val="747474" w:themeColor="background2" w:themeShade="80"/>
+          <w:color w:val="auto"/>
           <w:lang w:eastAsia="es-AR"/>
         </w:rPr>
       </w:pPr>
-      <w:hyperlink w:anchor="_Toc168240211" w:history="1">
+      <w:hyperlink w:anchor="_Toc168930523" w:history="1">
         <w:r>
           <w:rPr>
             <w:rStyle w:val="Hipervnculo"/>
-            <w:color w:val="747474" w:themeColor="background2" w:themeShade="80"/>
           </w:rPr>
           <w:t>Ejemplo Práctico de Mascara</w:t>
         </w:r>
         <w:r>
           <w:rPr>
             <w:webHidden/>
-            <w:color w:val="747474" w:themeColor="background2" w:themeShade="80"/>
           </w:rPr>
           <w:tab/>
         </w:r>
         <w:r>
           <w:rPr>
             <w:webHidden/>
-            <w:color w:val="747474" w:themeColor="background2" w:themeShade="80"/>
           </w:rPr>
           <w:fldChar w:fldCharType="begin"/>
         </w:r>
         <w:r>
           <w:rPr>
             <w:webHidden/>
-            <w:color w:val="747474" w:themeColor="background2" w:themeShade="80"/>
-          </w:rPr>
-          <w:instrText xml:space="preserve"> PAGEREF _Toc168240211 \h </w:instrText>
-        </w:r>
-        <w:r>
-          <w:rPr>
-            <w:webHidden/>
-            <w:color w:val="747474" w:themeColor="background2" w:themeShade="80"/>
-          </w:rPr>
-        </w:r>
-        <w:r>
-          <w:rPr>
-            <w:webHidden/>
-            <w:color w:val="747474" w:themeColor="background2" w:themeShade="80"/>
+          </w:rPr>
+          <w:instrText xml:space="preserve"> PAGEREF _Toc168930523 \h </w:instrText>
+        </w:r>
+        <w:r>
+          <w:rPr>
+            <w:webHidden/>
+          </w:rPr>
+        </w:r>
+        <w:r>
+          <w:rPr>
+            <w:webHidden/>
           </w:rPr>
           <w:fldChar w:fldCharType="separate"/>
         </w:r>
         <w:r>
           <w:rPr>
             <w:webHidden/>
-            <w:color w:val="747474" w:themeColor="background2" w:themeShade="80"/>
           </w:rPr>
           <w:t>7</w:t>
         </w:r>
         <w:r>
           <w:rPr>
             <w:webHidden/>
-            <w:color w:val="747474" w:themeColor="background2" w:themeShade="80"/>
           </w:rPr>
           <w:fldChar w:fldCharType="end"/>
         </w:r>
@@ -550,10 +545,12 @@
         <w:pStyle w:val="TDC1"/>
         <w:rPr>
           <w:rFonts w:eastAsiaTheme="minorEastAsia"/>
+          <w:b w:val="0"/>
+          <w:bCs w:val="0"/>
           <w:lang w:eastAsia="es-AR"/>
         </w:rPr>
       </w:pPr>
-      <w:hyperlink w:anchor="_Toc168240212" w:history="1">
+      <w:hyperlink w:anchor="_Toc168930524" w:history="1">
         <w:r>
           <w:rPr>
             <w:rStyle w:val="Hipervnculo"/>
@@ -576,7 +573,7 @@
           <w:rPr>
             <w:webHidden/>
           </w:rPr>
-          <w:instrText xml:space="preserve"> PAGEREF _Toc168240212 \h </w:instrText>
+          <w:instrText xml:space="preserve"> PAGEREF _Toc168930524 \h </w:instrText>
         </w:r>
         <w:r>
           <w:rPr>
@@ -615,7 +612,7 @@
           <w:lang w:eastAsia="es-AR"/>
         </w:rPr>
       </w:pPr>
-      <w:hyperlink w:anchor="_Toc168240213" w:history="1">
+      <w:hyperlink w:anchor="_Toc168930525" w:history="1">
         <w:r>
           <w:rPr>
             <w:rStyle w:val="Hipervnculo"/>
@@ -642,7 +639,7 @@
             <w:noProof/>
             <w:webHidden/>
           </w:rPr>
-          <w:instrText xml:space="preserve"> PAGEREF _Toc168240213 \h </w:instrText>
+          <w:instrText xml:space="preserve"> PAGEREF _Toc168930525 \h </w:instrText>
         </w:r>
         <w:r>
           <w:rPr>
@@ -685,7 +682,7 @@
           <w:lang w:eastAsia="es-AR"/>
         </w:rPr>
       </w:pPr>
-      <w:hyperlink w:anchor="_Toc168240214" w:history="1">
+      <w:hyperlink w:anchor="_Toc168930526" w:history="1">
         <w:r>
           <w:rPr>
             <w:rStyle w:val="Hipervnculo"/>
@@ -712,7 +709,7 @@
             <w:noProof/>
             <w:webHidden/>
           </w:rPr>
-          <w:instrText xml:space="preserve"> PAGEREF _Toc168240214 \h </w:instrText>
+          <w:instrText xml:space="preserve"> PAGEREF _Toc168930526 \h </w:instrText>
         </w:r>
         <w:r>
           <w:rPr>
@@ -755,7 +752,7 @@
           <w:lang w:eastAsia="es-AR"/>
         </w:rPr>
       </w:pPr>
-      <w:hyperlink w:anchor="_Toc168240215" w:history="1">
+      <w:hyperlink w:anchor="_Toc168930527" w:history="1">
         <w:r>
           <w:rPr>
             <w:rStyle w:val="Hipervnculo"/>
@@ -782,7 +779,7 @@
             <w:noProof/>
             <w:webHidden/>
           </w:rPr>
-          <w:instrText xml:space="preserve"> PAGEREF _Toc168240215 \h </w:instrText>
+          <w:instrText xml:space="preserve"> PAGEREF _Toc168930527 \h </w:instrText>
         </w:r>
         <w:r>
           <w:rPr>
@@ -818,10 +815,12 @@
         <w:pStyle w:val="TDC3"/>
         <w:rPr>
           <w:rFonts w:eastAsiaTheme="minorEastAsia"/>
+          <w:i w:val="0"/>
+          <w:iCs w:val="0"/>
           <w:lang w:eastAsia="es-AR"/>
         </w:rPr>
       </w:pPr>
-      <w:hyperlink w:anchor="_Toc168240216" w:history="1">
+      <w:hyperlink w:anchor="_Toc168930528" w:history="1">
         <w:r>
           <w:rPr>
             <w:rStyle w:val="Hipervnculo"/>
@@ -852,7 +851,7 @@
           <w:rPr>
             <w:webHidden/>
           </w:rPr>
-          <w:instrText xml:space="preserve"> PAGEREF _Toc168240216 \h </w:instrText>
+          <w:instrText xml:space="preserve"> PAGEREF _Toc168930528 \h </w:instrText>
         </w:r>
         <w:r>
           <w:rPr>
@@ -891,7 +890,7 @@
           <w:lang w:eastAsia="es-AR"/>
         </w:rPr>
       </w:pPr>
-      <w:hyperlink w:anchor="_Toc168240217" w:history="1">
+      <w:hyperlink w:anchor="_Toc168930529" w:history="1">
         <w:r>
           <w:rPr>
             <w:rStyle w:val="Hipervnculo"/>
@@ -918,7 +917,7 @@
             <w:noProof/>
             <w:webHidden/>
           </w:rPr>
-          <w:instrText xml:space="preserve"> PAGEREF _Toc168240217 \h </w:instrText>
+          <w:instrText xml:space="preserve"> PAGEREF _Toc168930529 \h </w:instrText>
         </w:r>
         <w:r>
           <w:rPr>
@@ -961,7 +960,7 @@
           <w:lang w:eastAsia="es-AR"/>
         </w:rPr>
       </w:pPr>
-      <w:hyperlink w:anchor="_Toc168240218" w:history="1">
+      <w:hyperlink w:anchor="_Toc168930530" w:history="1">
         <w:r>
           <w:rPr>
             <w:rStyle w:val="Hipervnculo"/>
@@ -988,7 +987,7 @@
             <w:noProof/>
             <w:webHidden/>
           </w:rPr>
-          <w:instrText xml:space="preserve"> PAGEREF _Toc168240218 \h </w:instrText>
+          <w:instrText xml:space="preserve"> PAGEREF _Toc168930530 \h </w:instrText>
         </w:r>
         <w:r>
           <w:rPr>
@@ -1031,7 +1030,7 @@
           <w:lang w:eastAsia="es-AR"/>
         </w:rPr>
       </w:pPr>
-      <w:hyperlink w:anchor="_Toc168240219" w:history="1">
+      <w:hyperlink w:anchor="_Toc168930531" w:history="1">
         <w:r>
           <w:rPr>
             <w:rStyle w:val="Hipervnculo"/>
@@ -1058,7 +1057,7 @@
             <w:noProof/>
             <w:webHidden/>
           </w:rPr>
-          <w:instrText xml:space="preserve"> PAGEREF _Toc168240219 \h </w:instrText>
+          <w:instrText xml:space="preserve"> PAGEREF _Toc168930531 \h </w:instrText>
         </w:r>
         <w:r>
           <w:rPr>
@@ -1094,10 +1093,12 @@
         <w:pStyle w:val="TDC1"/>
         <w:rPr>
           <w:rFonts w:eastAsiaTheme="minorEastAsia"/>
+          <w:b w:val="0"/>
+          <w:bCs w:val="0"/>
           <w:lang w:eastAsia="es-AR"/>
         </w:rPr>
       </w:pPr>
-      <w:hyperlink w:anchor="_Toc168240220" w:history="1">
+      <w:hyperlink w:anchor="_Toc168930532" w:history="1">
         <w:r>
           <w:rPr>
             <w:rStyle w:val="Hipervnculo"/>
@@ -1120,7 +1121,7 @@
           <w:rPr>
             <w:webHidden/>
           </w:rPr>
-          <w:instrText xml:space="preserve"> PAGEREF _Toc168240220 \h </w:instrText>
+          <w:instrText xml:space="preserve"> PAGEREF _Toc168930532 \h </w:instrText>
         </w:r>
         <w:r>
           <w:rPr>
@@ -1159,7 +1160,7 @@
           <w:lang w:eastAsia="es-AR"/>
         </w:rPr>
       </w:pPr>
-      <w:hyperlink w:anchor="_Toc168240221" w:history="1">
+      <w:hyperlink w:anchor="_Toc168930533" w:history="1">
         <w:r>
           <w:rPr>
             <w:rStyle w:val="Hipervnculo"/>
@@ -1186,7 +1187,7 @@
             <w:noProof/>
             <w:webHidden/>
           </w:rPr>
-          <w:instrText xml:space="preserve"> PAGEREF _Toc168240221 \h </w:instrText>
+          <w:instrText xml:space="preserve"> PAGEREF _Toc168930533 \h </w:instrText>
         </w:r>
         <w:r>
           <w:rPr>
@@ -1222,10 +1223,12 @@
         <w:pStyle w:val="TDC3"/>
         <w:rPr>
           <w:rFonts w:eastAsiaTheme="minorEastAsia"/>
+          <w:i w:val="0"/>
+          <w:iCs w:val="0"/>
           <w:lang w:eastAsia="es-AR"/>
         </w:rPr>
       </w:pPr>
-      <w:hyperlink w:anchor="_Toc168240222" w:history="1">
+      <w:hyperlink w:anchor="_Toc168930534" w:history="1">
         <w:r>
           <w:rPr>
             <w:rStyle w:val="Hipervnculo"/>
@@ -1248,7 +1251,7 @@
           <w:rPr>
             <w:webHidden/>
           </w:rPr>
-          <w:instrText xml:space="preserve"> PAGEREF _Toc168240222 \h </w:instrText>
+          <w:instrText xml:space="preserve"> PAGEREF _Toc168930534 \h </w:instrText>
         </w:r>
         <w:r>
           <w:rPr>
@@ -1280,10 +1283,12 @@
         <w:pStyle w:val="TDC3"/>
         <w:rPr>
           <w:rFonts w:eastAsiaTheme="minorEastAsia"/>
+          <w:i w:val="0"/>
+          <w:iCs w:val="0"/>
           <w:lang w:eastAsia="es-AR"/>
         </w:rPr>
       </w:pPr>
-      <w:hyperlink w:anchor="_Toc168240223" w:history="1">
+      <w:hyperlink w:anchor="_Toc168930535" w:history="1">
         <w:r>
           <w:rPr>
             <w:rStyle w:val="Hipervnculo"/>
@@ -1306,7 +1311,7 @@
           <w:rPr>
             <w:webHidden/>
           </w:rPr>
-          <w:instrText xml:space="preserve"> PAGEREF _Toc168240223 \h </w:instrText>
+          <w:instrText xml:space="preserve"> PAGEREF _Toc168930535 \h </w:instrText>
         </w:r>
         <w:r>
           <w:rPr>
@@ -1338,10 +1343,12 @@
         <w:pStyle w:val="TDC3"/>
         <w:rPr>
           <w:rFonts w:eastAsiaTheme="minorEastAsia"/>
+          <w:i w:val="0"/>
+          <w:iCs w:val="0"/>
           <w:lang w:eastAsia="es-AR"/>
         </w:rPr>
       </w:pPr>
-      <w:hyperlink w:anchor="_Toc168240224" w:history="1">
+      <w:hyperlink w:anchor="_Toc168930536" w:history="1">
         <w:r>
           <w:rPr>
             <w:rStyle w:val="Hipervnculo"/>
@@ -1364,7 +1371,7 @@
           <w:rPr>
             <w:webHidden/>
           </w:rPr>
-          <w:instrText xml:space="preserve"> PAGEREF _Toc168240224 \h </w:instrText>
+          <w:instrText xml:space="preserve"> PAGEREF _Toc168930536 \h </w:instrText>
         </w:r>
         <w:r>
           <w:rPr>
@@ -1403,7 +1410,7 @@
           <w:lang w:eastAsia="es-AR"/>
         </w:rPr>
       </w:pPr>
-      <w:hyperlink w:anchor="_Toc168240225" w:history="1">
+      <w:hyperlink w:anchor="_Toc168930537" w:history="1">
         <w:r>
           <w:rPr>
             <w:rStyle w:val="Hipervnculo"/>
@@ -1430,7 +1437,7 @@
             <w:noProof/>
             <w:webHidden/>
           </w:rPr>
-          <w:instrText xml:space="preserve"> PAGEREF _Toc168240225 \h </w:instrText>
+          <w:instrText xml:space="preserve"> PAGEREF _Toc168930537 \h </w:instrText>
         </w:r>
         <w:r>
           <w:rPr>
@@ -1473,7 +1480,7 @@
           <w:lang w:eastAsia="es-AR"/>
         </w:rPr>
       </w:pPr>
-      <w:hyperlink w:anchor="_Toc168240226" w:history="1">
+      <w:hyperlink w:anchor="_Toc168930538" w:history="1">
         <w:r>
           <w:rPr>
             <w:rStyle w:val="Hipervnculo"/>
@@ -1500,7 +1507,7 @@
             <w:noProof/>
             <w:webHidden/>
           </w:rPr>
-          <w:instrText xml:space="preserve"> PAGEREF _Toc168240226 \h </w:instrText>
+          <w:instrText xml:space="preserve"> PAGEREF _Toc168930538 \h </w:instrText>
         </w:r>
         <w:r>
           <w:rPr>
@@ -1543,7 +1550,7 @@
           <w:lang w:eastAsia="es-AR"/>
         </w:rPr>
       </w:pPr>
-      <w:hyperlink w:anchor="_Toc168240227" w:history="1">
+      <w:hyperlink w:anchor="_Toc168930539" w:history="1">
         <w:r>
           <w:rPr>
             <w:rStyle w:val="Hipervnculo"/>
@@ -1570,7 +1577,7 @@
             <w:noProof/>
             <w:webHidden/>
           </w:rPr>
-          <w:instrText xml:space="preserve"> PAGEREF _Toc168240227 \h </w:instrText>
+          <w:instrText xml:space="preserve"> PAGEREF _Toc168930539 \h </w:instrText>
         </w:r>
         <w:r>
           <w:rPr>
@@ -1613,7 +1620,7 @@
           <w:lang w:eastAsia="es-AR"/>
         </w:rPr>
       </w:pPr>
-      <w:hyperlink w:anchor="_Toc168240228" w:history="1">
+      <w:hyperlink w:anchor="_Toc168930540" w:history="1">
         <w:r>
           <w:rPr>
             <w:rStyle w:val="Hipervnculo"/>
@@ -1640,7 +1647,7 @@
             <w:noProof/>
             <w:webHidden/>
           </w:rPr>
-          <w:instrText xml:space="preserve"> PAGEREF _Toc168240228 \h </w:instrText>
+          <w:instrText xml:space="preserve"> PAGEREF _Toc168930540 \h </w:instrText>
         </w:r>
         <w:r>
           <w:rPr>
@@ -1683,7 +1690,7 @@
           <w:lang w:eastAsia="es-AR"/>
         </w:rPr>
       </w:pPr>
-      <w:hyperlink w:anchor="_Toc168240229" w:history="1">
+      <w:hyperlink w:anchor="_Toc168930541" w:history="1">
         <w:r>
           <w:rPr>
             <w:rStyle w:val="Hipervnculo"/>
@@ -1710,7 +1717,7 @@
             <w:noProof/>
             <w:webHidden/>
           </w:rPr>
-          <w:instrText xml:space="preserve"> PAGEREF _Toc168240229 \h </w:instrText>
+          <w:instrText xml:space="preserve"> PAGEREF _Toc168930541 \h </w:instrText>
         </w:r>
         <w:r>
           <w:rPr>
@@ -1746,10 +1753,12 @@
         <w:pStyle w:val="TDC3"/>
         <w:rPr>
           <w:rFonts w:eastAsiaTheme="minorEastAsia"/>
+          <w:i w:val="0"/>
+          <w:iCs w:val="0"/>
           <w:lang w:eastAsia="es-AR"/>
         </w:rPr>
       </w:pPr>
-      <w:hyperlink w:anchor="_Toc168240230" w:history="1">
+      <w:hyperlink w:anchor="_Toc168930542" w:history="1">
         <w:r>
           <w:rPr>
             <w:rStyle w:val="Hipervnculo"/>
@@ -1772,7 +1781,7 @@
           <w:rPr>
             <w:webHidden/>
           </w:rPr>
-          <w:instrText xml:space="preserve"> PAGEREF _Toc168240230 \h </w:instrText>
+          <w:instrText xml:space="preserve"> PAGEREF _Toc168930542 \h </w:instrText>
         </w:r>
         <w:r>
           <w:rPr>
@@ -1811,7 +1820,7 @@
           <w:lang w:eastAsia="es-AR"/>
         </w:rPr>
       </w:pPr>
-      <w:hyperlink w:anchor="_Toc168240231" w:history="1">
+      <w:hyperlink w:anchor="_Toc168930543" w:history="1">
         <w:r>
           <w:rPr>
             <w:rStyle w:val="Hipervnculo"/>
@@ -1838,7 +1847,7 @@
             <w:noProof/>
             <w:webHidden/>
           </w:rPr>
-          <w:instrText xml:space="preserve"> PAGEREF _Toc168240231 \h </w:instrText>
+          <w:instrText xml:space="preserve"> PAGEREF _Toc168930543 \h </w:instrText>
         </w:r>
         <w:r>
           <w:rPr>
@@ -1881,7 +1890,7 @@
           <w:lang w:eastAsia="es-AR"/>
         </w:rPr>
       </w:pPr>
-      <w:hyperlink w:anchor="_Toc168240232" w:history="1">
+      <w:hyperlink w:anchor="_Toc168930544" w:history="1">
         <w:r>
           <w:rPr>
             <w:rStyle w:val="Hipervnculo"/>
@@ -1908,7 +1917,7 @@
             <w:noProof/>
             <w:webHidden/>
           </w:rPr>
-          <w:instrText xml:space="preserve"> PAGEREF _Toc168240232 \h </w:instrText>
+          <w:instrText xml:space="preserve"> PAGEREF _Toc168930544 \h </w:instrText>
         </w:r>
         <w:r>
           <w:rPr>
@@ -1944,10 +1953,12 @@
         <w:pStyle w:val="TDC3"/>
         <w:rPr>
           <w:rFonts w:eastAsiaTheme="minorEastAsia"/>
+          <w:i w:val="0"/>
+          <w:iCs w:val="0"/>
           <w:lang w:eastAsia="es-AR"/>
         </w:rPr>
       </w:pPr>
-      <w:hyperlink w:anchor="_Toc168240233" w:history="1">
+      <w:hyperlink w:anchor="_Toc168930545" w:history="1">
         <w:r>
           <w:rPr>
             <w:rStyle w:val="Hipervnculo"/>
@@ -1970,7 +1981,7 @@
           <w:rPr>
             <w:webHidden/>
           </w:rPr>
-          <w:instrText xml:space="preserve"> PAGEREF _Toc168240233 \h </w:instrText>
+          <w:instrText xml:space="preserve"> PAGEREF _Toc168930545 \h </w:instrText>
         </w:r>
         <w:r>
           <w:rPr>
@@ -2009,7 +2020,7 @@
           <w:lang w:eastAsia="es-AR"/>
         </w:rPr>
       </w:pPr>
-      <w:hyperlink w:anchor="_Toc168240234" w:history="1">
+      <w:hyperlink w:anchor="_Toc168930546" w:history="1">
         <w:r>
           <w:rPr>
             <w:rStyle w:val="Hipervnculo"/>
@@ -2036,7 +2047,7 @@
             <w:noProof/>
             <w:webHidden/>
           </w:rPr>
-          <w:instrText xml:space="preserve"> PAGEREF _Toc168240234 \h </w:instrText>
+          <w:instrText xml:space="preserve"> PAGEREF _Toc168930546 \h </w:instrText>
         </w:r>
         <w:r>
           <w:rPr>
@@ -2079,7 +2090,7 @@
           <w:lang w:eastAsia="es-AR"/>
         </w:rPr>
       </w:pPr>
-      <w:hyperlink w:anchor="_Toc168240235" w:history="1">
+      <w:hyperlink w:anchor="_Toc168930547" w:history="1">
         <w:r>
           <w:rPr>
             <w:rStyle w:val="Hipervnculo"/>
@@ -2106,7 +2117,7 @@
             <w:noProof/>
             <w:webHidden/>
           </w:rPr>
-          <w:instrText xml:space="preserve"> PAGEREF _Toc168240235 \h </w:instrText>
+          <w:instrText xml:space="preserve"> PAGEREF _Toc168930547 \h </w:instrText>
         </w:r>
         <w:r>
           <w:rPr>
@@ -2139,13 +2150,86 @@
     </w:p>
     <w:p>
       <w:pPr>
+        <w:pStyle w:val="TDC4"/>
+        <w:rPr>
+          <w:rFonts w:eastAsiaTheme="minorEastAsia"/>
+          <w:color w:val="auto"/>
+          <w:lang w:eastAsia="es-AR"/>
+        </w:rPr>
+      </w:pPr>
+      <w:hyperlink w:anchor="_Toc168930548" w:history="1">
+        <w:r>
+          <w:rPr>
+            <w:rStyle w:val="Hipervnculo"/>
+          </w:rPr>
+          <w:t>Distancia A</w:t>
+        </w:r>
+        <w:r>
+          <w:rPr>
+            <w:rStyle w:val="Hipervnculo"/>
+          </w:rPr>
+          <w:t>d</w:t>
+        </w:r>
+        <w:r>
+          <w:rPr>
+            <w:rStyle w:val="Hipervnculo"/>
+          </w:rPr>
+          <w:t>ministrativa</w:t>
+        </w:r>
+        <w:r>
+          <w:rPr>
+            <w:webHidden/>
+          </w:rPr>
+          <w:tab/>
+        </w:r>
+        <w:r>
+          <w:rPr>
+            <w:webHidden/>
+          </w:rPr>
+          <w:fldChar w:fldCharType="begin"/>
+        </w:r>
+        <w:r>
+          <w:rPr>
+            <w:webHidden/>
+          </w:rPr>
+          <w:instrText xml:space="preserve"> PAGEREF _Toc168930548 \h </w:instrText>
+        </w:r>
+        <w:r>
+          <w:rPr>
+            <w:webHidden/>
+          </w:rPr>
+        </w:r>
+        <w:r>
+          <w:rPr>
+            <w:webHidden/>
+          </w:rPr>
+          <w:fldChar w:fldCharType="separate"/>
+        </w:r>
+        <w:r>
+          <w:rPr>
+            <w:webHidden/>
+          </w:rPr>
+          <w:t>20</w:t>
+        </w:r>
+        <w:r>
+          <w:rPr>
+            <w:webHidden/>
+          </w:rPr>
+          <w:fldChar w:fldCharType="end"/>
+        </w:r>
+      </w:hyperlink>
+    </w:p>
+    <w:p>
+      <w:pPr>
         <w:pStyle w:val="TDC1"/>
         <w:rPr>
           <w:rFonts w:eastAsiaTheme="minorEastAsia"/>
+          <w:b w:val="0"/>
+          <w:bCs w:val="0"/>
           <w:lang w:eastAsia="es-AR"/>
         </w:rPr>
       </w:pPr>
-      <w:hyperlink w:anchor="_Toc168240236" w:history="1">
+      <w:hyperlink w:anchor="_Toc168930549" w:history="1">
         <w:r>
           <w:rPr>
             <w:rStyle w:val="Hipervnculo"/>
@@ -2168,7 +2252,7 @@
           <w:rPr>
             <w:webHidden/>
           </w:rPr>
-          <w:instrText xml:space="preserve"> PAGEREF _Toc168240236 \h </w:instrText>
+          <w:instrText xml:space="preserve"> PAGEREF _Toc168930549 \h </w:instrText>
         </w:r>
         <w:r>
           <w:rPr>
@@ -2200,10 +2284,12 @@
         <w:pStyle w:val="TDC3"/>
         <w:rPr>
           <w:rFonts w:eastAsiaTheme="minorEastAsia"/>
+          <w:i w:val="0"/>
+          <w:iCs w:val="0"/>
           <w:lang w:eastAsia="es-AR"/>
         </w:rPr>
       </w:pPr>
-      <w:hyperlink w:anchor="_Toc168240237" w:history="1">
+      <w:hyperlink w:anchor="_Toc168930550" w:history="1">
         <w:r>
           <w:rPr>
             <w:rStyle w:val="Hipervnculo"/>
@@ -2226,7 +2312,7 @@
           <w:rPr>
             <w:webHidden/>
           </w:rPr>
-          <w:instrText xml:space="preserve"> PAGEREF _Toc168240237 \h </w:instrText>
+          <w:instrText xml:space="preserve"> PAGEREF _Toc168930550 \h </w:instrText>
         </w:r>
         <w:r>
           <w:rPr>
@@ -2258,10 +2344,12 @@
         <w:pStyle w:val="TDC3"/>
         <w:rPr>
           <w:rFonts w:eastAsiaTheme="minorEastAsia"/>
+          <w:i w:val="0"/>
+          <w:iCs w:val="0"/>
           <w:lang w:eastAsia="es-AR"/>
         </w:rPr>
       </w:pPr>
-      <w:hyperlink w:anchor="_Toc168240238" w:history="1">
+      <w:hyperlink w:anchor="_Toc168930551" w:history="1">
         <w:r>
           <w:rPr>
             <w:rStyle w:val="Hipervnculo"/>
@@ -2284,7 +2372,7 @@
           <w:rPr>
             <w:webHidden/>
           </w:rPr>
-          <w:instrText xml:space="preserve"> PAGEREF _Toc168240238 \h </w:instrText>
+          <w:instrText xml:space="preserve"> PAGEREF _Toc168930551 \h </w:instrText>
         </w:r>
         <w:r>
           <w:rPr>
@@ -2323,7 +2411,7 @@
           <w:lang w:eastAsia="es-AR"/>
         </w:rPr>
       </w:pPr>
-      <w:hyperlink w:anchor="_Toc168240239" w:history="1">
+      <w:hyperlink w:anchor="_Toc168930552" w:history="1">
         <w:r>
           <w:rPr>
             <w:rStyle w:val="Hipervnculo"/>
@@ -2350,7 +2438,7 @@
             <w:noProof/>
             <w:webHidden/>
           </w:rPr>
-          <w:instrText xml:space="preserve"> PAGEREF _Toc168240239 \h </w:instrText>
+          <w:instrText xml:space="preserve"> PAGEREF _Toc168930552 \h </w:instrText>
         </w:r>
         <w:r>
           <w:rPr>
@@ -2399,7 +2487,7 @@
         <w:pStyle w:val="Ttulo1"/>
       </w:pPr>
       <w:bookmarkStart w:id="0" w:name="_Toc168240051"/>
-      <w:bookmarkStart w:id="1" w:name="_Toc168240204"/>
+      <w:bookmarkStart w:id="1" w:name="_Toc168930516"/>
       <w:r>
         <w:t>Resumen Examen 2 Redes Avanzadas – Len</w:t>
       </w:r>
@@ -2411,7 +2499,7 @@
         <w:pStyle w:val="Ttulo1"/>
       </w:pPr>
       <w:bookmarkStart w:id="2" w:name="_Toc168240052"/>
-      <w:bookmarkStart w:id="3" w:name="_Toc168240205"/>
+      <w:bookmarkStart w:id="3" w:name="_Toc168930517"/>
       <w:r>
         <w:t xml:space="preserve">Subredes / </w:t>
       </w:r>
@@ -2550,7 +2638,7 @@
         <w:pStyle w:val="Ttulo2"/>
       </w:pPr>
       <w:bookmarkStart w:id="4" w:name="_Toc168240053"/>
-      <w:bookmarkStart w:id="5" w:name="_Toc168240206"/>
+      <w:bookmarkStart w:id="5" w:name="_Toc168930518"/>
       <w:r>
         <w:t>Mascara del Subneteo</w:t>
       </w:r>
@@ -3038,7 +3126,7 @@
         <w:pStyle w:val="Ttulo2"/>
       </w:pPr>
       <w:bookmarkStart w:id="6" w:name="_Toc168240054"/>
-      <w:bookmarkStart w:id="7" w:name="_Toc168240207"/>
+      <w:bookmarkStart w:id="7" w:name="_Toc168930519"/>
       <w:r>
         <w:t>Convertir Bits en números decimales</w:t>
       </w:r>
@@ -3787,7 +3875,7 @@
         <w:pStyle w:val="Ttulo2"/>
       </w:pPr>
       <w:bookmarkStart w:id="8" w:name="_Toc168240055"/>
-      <w:bookmarkStart w:id="9" w:name="_Toc168240208"/>
+      <w:bookmarkStart w:id="9" w:name="_Toc168930520"/>
       <w:r>
         <w:t>Dirección IP Clase A, B, C, D y E</w:t>
       </w:r>
@@ -4226,7 +4314,7 @@
         <w:pStyle w:val="Ttulo2"/>
       </w:pPr>
       <w:bookmarkStart w:id="10" w:name="_Toc168240056"/>
-      <w:bookmarkStart w:id="11" w:name="_Toc168240209"/>
+      <w:bookmarkStart w:id="11" w:name="_Toc168930521"/>
       <w:r>
         <w:t>Mascara de Red</w:t>
       </w:r>
@@ -4449,7 +4537,7 @@
         <w:pStyle w:val="Ttulo2"/>
       </w:pPr>
       <w:bookmarkStart w:id="12" w:name="_Toc168240057"/>
-      <w:bookmarkStart w:id="13" w:name="_Toc168240210"/>
+      <w:bookmarkStart w:id="13" w:name="_Toc168930522"/>
       <w:r>
         <w:t>Cálculo de la Máscara de Subred</w:t>
       </w:r>
@@ -4984,7 +5072,7 @@
         <w:pStyle w:val="Ttulo4"/>
       </w:pPr>
       <w:bookmarkStart w:id="14" w:name="_Toc168240058"/>
-      <w:bookmarkStart w:id="15" w:name="_Toc168240211"/>
+      <w:bookmarkStart w:id="15" w:name="_Toc168930523"/>
       <w:r>
         <w:t>Ejemplo Práctico de Mascara</w:t>
       </w:r>
@@ -6001,7 +6089,7 @@
         <w:pStyle w:val="Ttulo1"/>
       </w:pPr>
       <w:bookmarkStart w:id="16" w:name="_Toc168240059"/>
-      <w:bookmarkStart w:id="17" w:name="_Toc168240212"/>
+      <w:bookmarkStart w:id="17" w:name="_Toc168930524"/>
       <w:r>
         <w:t>DNS</w:t>
       </w:r>
@@ -6233,7 +6321,7 @@
         <w:pStyle w:val="Ttulo2"/>
       </w:pPr>
       <w:bookmarkStart w:id="18" w:name="_Toc168240060"/>
-      <w:bookmarkStart w:id="19" w:name="_Toc168240213"/>
+      <w:bookmarkStart w:id="19" w:name="_Toc168930525"/>
       <w:r>
         <w:t>Tipos de registros DNS</w:t>
       </w:r>
@@ -6405,7 +6493,7 @@
         <w:pStyle w:val="Ttulo2"/>
       </w:pPr>
       <w:bookmarkStart w:id="20" w:name="_Toc168240061"/>
-      <w:bookmarkStart w:id="21" w:name="_Toc168240214"/>
+      <w:bookmarkStart w:id="21" w:name="_Toc168930526"/>
       <w:r>
         <w:t>Sistema Jerárquico</w:t>
       </w:r>
@@ -6749,7 +6837,7 @@
         <w:pStyle w:val="Ttulo2"/>
       </w:pPr>
       <w:bookmarkStart w:id="22" w:name="_Toc168240062"/>
-      <w:bookmarkStart w:id="23" w:name="_Toc168240215"/>
+      <w:bookmarkStart w:id="23" w:name="_Toc168930527"/>
       <w:r>
         <w:t xml:space="preserve">FTP (File Transfer </w:t>
       </w:r>
@@ -6869,7 +6957,7 @@
         <w:pStyle w:val="Ttulo3"/>
       </w:pPr>
       <w:bookmarkStart w:id="24" w:name="_Toc168240063"/>
-      <w:bookmarkStart w:id="25" w:name="_Toc168240216"/>
+      <w:bookmarkStart w:id="25" w:name="_Toc168930528"/>
       <w:r>
         <w:rPr>
           <w:b/>
@@ -6931,7 +7019,7 @@
         <w:pStyle w:val="Ttulo2"/>
       </w:pPr>
       <w:bookmarkStart w:id="26" w:name="_Toc168240064"/>
-      <w:bookmarkStart w:id="27" w:name="_Toc168240217"/>
+      <w:bookmarkStart w:id="27" w:name="_Toc168930529"/>
       <w:r>
         <w:t xml:space="preserve">SFTP (SSH “File Transfer </w:t>
       </w:r>
@@ -6985,7 +7073,7 @@
         <w:pStyle w:val="Ttulo2"/>
       </w:pPr>
       <w:bookmarkStart w:id="28" w:name="_Toc168240065"/>
-      <w:bookmarkStart w:id="29" w:name="_Toc168240218"/>
+      <w:bookmarkStart w:id="29" w:name="_Toc168930530"/>
       <w:r>
         <w:t>SSH (</w:t>
       </w:r>
@@ -7104,7 +7192,7 @@
         <w:pStyle w:val="Ttulo2"/>
       </w:pPr>
       <w:bookmarkStart w:id="30" w:name="_Toc168240066"/>
-      <w:bookmarkStart w:id="31" w:name="_Toc168240219"/>
+      <w:bookmarkStart w:id="31" w:name="_Toc168930531"/>
       <w:r>
         <w:t xml:space="preserve">AWS </w:t>
       </w:r>
@@ -7454,7 +7542,7 @@
         <w:pStyle w:val="Ttulo1"/>
       </w:pPr>
       <w:bookmarkStart w:id="32" w:name="_Toc168240067"/>
-      <w:bookmarkStart w:id="33" w:name="_Toc168240220"/>
+      <w:bookmarkStart w:id="33" w:name="_Toc168930532"/>
       <w:r>
         <w:t>Ruteos</w:t>
       </w:r>
@@ -7506,7 +7594,47 @@
         <w:t xml:space="preserve"> para enviar paquetes a la red destino</w:t>
       </w:r>
       <w:r>
-        <w:t xml:space="preserve">. Para eso necesita una dirección IP del destino y las rutas aprendidas almacenadas en la tabla de enrutamiento. Hay 2 tipos de métodos. Estáticos y dinámicos </w:t>
+        <w:t xml:space="preserve">. Para eso </w:t>
+      </w:r>
+      <w:r>
+        <w:rPr>
+          <w:b/>
+          <w:bCs/>
+        </w:rPr>
+        <w:t>necesita</w:t>
+      </w:r>
+      <w:r>
+        <w:t xml:space="preserve"> una dirección </w:t>
+      </w:r>
+      <w:r>
+        <w:rPr>
+          <w:b/>
+          <w:bCs/>
+        </w:rPr>
+        <w:t>IP del destino</w:t>
+      </w:r>
+      <w:r>
+        <w:t xml:space="preserve"> y las </w:t>
+      </w:r>
+      <w:r>
+        <w:rPr>
+          <w:b/>
+          <w:bCs/>
+        </w:rPr>
+        <w:t>rutas aprendidas</w:t>
+      </w:r>
+      <w:r>
+        <w:t xml:space="preserve"> almacenadas </w:t>
+      </w:r>
+      <w:r>
+        <w:rPr>
+          <w:b/>
+          <w:bCs/>
+        </w:rPr>
+        <w:t>en la tabla</w:t>
+      </w:r>
+      <w:r>
+        <w:t xml:space="preserve"> de enrutamiento. Hay 2 tipos de métodos. Estáticos y dinámicos </w:t>
       </w:r>
     </w:p>
     <w:p>
@@ -7703,7 +7831,7 @@
         <w:pStyle w:val="Ttulo2"/>
       </w:pPr>
       <w:bookmarkStart w:id="34" w:name="_Toc168240068"/>
-      <w:bookmarkStart w:id="35" w:name="_Toc168240221"/>
+      <w:bookmarkStart w:id="35" w:name="_Toc168930533"/>
       <w:r>
         <w:t>Protocolos de ruteo populares</w:t>
       </w:r>
@@ -7985,7 +8113,7 @@
         <w:pStyle w:val="Ttulo3"/>
       </w:pPr>
       <w:bookmarkStart w:id="36" w:name="_Toc168240069"/>
-      <w:bookmarkStart w:id="37" w:name="_Toc168240222"/>
+      <w:bookmarkStart w:id="37" w:name="_Toc168930534"/>
       <w:r>
         <w:t>RIP (</w:t>
       </w:r>
@@ -8211,7 +8339,7 @@
         <w:pStyle w:val="Ttulo3"/>
       </w:pPr>
       <w:bookmarkStart w:id="38" w:name="_Toc168240070"/>
-      <w:bookmarkStart w:id="39" w:name="_Toc168240223"/>
+      <w:bookmarkStart w:id="39" w:name="_Toc168930535"/>
       <w:r>
         <w:t xml:space="preserve">OSPF (Open </w:t>
       </w:r>
@@ -8276,13 +8404,31 @@
         <w:t>algoritmo de Dijkstra</w:t>
       </w:r>
       <w:r>
-        <w:t xml:space="preserve"> para calcular el camino </w:t>
-      </w:r>
-      <w:r>
+        <w:t xml:space="preserve"> para calcular el </w:t>
+      </w:r>
+      <w:r>
+        <w:rPr>
+          <w:b/>
+          <w:bCs/>
+        </w:rPr>
+        <w:t xml:space="preserve">camino </w:t>
+      </w:r>
+      <w:r>
+        <w:rPr>
+          <w:b/>
+          <w:bCs/>
+        </w:rPr>
         <w:t>más</w:t>
       </w:r>
       <w:r>
-        <w:t xml:space="preserve"> corto. </w:t>
+        <w:rPr>
+          <w:b/>
+          <w:bCs/>
+        </w:rPr>
+        <w:t xml:space="preserve"> corto</w:t>
+      </w:r>
+      <w:r>
+        <w:t xml:space="preserve">. </w:t>
       </w:r>
     </w:p>
     <w:p>
@@ -8514,7 +8660,7 @@
         <w:pStyle w:val="Ttulo3"/>
       </w:pPr>
       <w:bookmarkStart w:id="40" w:name="_Toc168240071"/>
-      <w:bookmarkStart w:id="41" w:name="_Toc168240224"/>
+      <w:bookmarkStart w:id="41" w:name="_Toc168930536"/>
       <w:r>
         <w:t>BGP</w:t>
       </w:r>
@@ -8553,9 +8699,17 @@
           <w:ilvl w:val="0"/>
           <w:numId w:val="13"/>
         </w:numPr>
+        <w:rPr>
+          <w:b/>
+          <w:bCs/>
+        </w:rPr>
       </w:pPr>
       <w:proofErr w:type="spellStart"/>
       <w:r>
+        <w:rPr>
+          <w:b/>
+          <w:bCs/>
+        </w:rPr>
         <w:t>Interautonomo</w:t>
       </w:r>
       <w:proofErr w:type="spellEnd"/>
@@ -8578,11 +8732,9 @@
       <w:r>
         <w:t xml:space="preserve">, la ruta no se basa en recuento de saltos </w:t>
       </w:r>
-      <w:proofErr w:type="spellStart"/>
-      <w:r>
-        <w:t>mas</w:t>
-      </w:r>
-      <w:proofErr w:type="spellEnd"/>
+      <w:r>
+        <w:t>más</w:t>
+      </w:r>
       <w:r>
         <w:t xml:space="preserve"> pequeños, sino que </w:t>
       </w:r>
@@ -8682,7 +8834,7 @@
         <w:pStyle w:val="Ttulo2"/>
       </w:pPr>
       <w:bookmarkStart w:id="42" w:name="_Toc168240072"/>
-      <w:bookmarkStart w:id="43" w:name="_Toc168240225"/>
+      <w:bookmarkStart w:id="43" w:name="_Toc168930537"/>
       <w:r>
         <w:t>Algoritmo de Dijkstra</w:t>
       </w:r>
@@ -8851,7 +9003,7 @@
         <w:pStyle w:val="Ttulo2"/>
       </w:pPr>
       <w:bookmarkStart w:id="44" w:name="_Toc168240073"/>
-      <w:bookmarkStart w:id="45" w:name="_Toc168240226"/>
+      <w:bookmarkStart w:id="45" w:name="_Toc168930538"/>
       <w:r>
         <w:t>Vector a distancia</w:t>
       </w:r>
@@ -9009,7 +9161,7 @@
         <w:pStyle w:val="Ttulo2"/>
       </w:pPr>
       <w:bookmarkStart w:id="46" w:name="_Toc168240074"/>
-      <w:bookmarkStart w:id="47" w:name="_Toc168240227"/>
+      <w:bookmarkStart w:id="47" w:name="_Toc168930539"/>
       <w:r>
         <w:t>Estado de Enlace</w:t>
       </w:r>
@@ -9066,7 +9218,7 @@
         <w:pStyle w:val="Ttulo2"/>
       </w:pPr>
       <w:bookmarkStart w:id="48" w:name="_Toc168240075"/>
-      <w:bookmarkStart w:id="49" w:name="_Toc168240228"/>
+      <w:bookmarkStart w:id="49" w:name="_Toc168930540"/>
       <w:r>
         <w:lastRenderedPageBreak/>
         <w:t>Vector Distancia VS Estado de enlace</w:t>
@@ -9121,7 +9273,7 @@
         <w:pStyle w:val="Ttulo2"/>
       </w:pPr>
       <w:bookmarkStart w:id="50" w:name="_Toc168240076"/>
-      <w:bookmarkStart w:id="51" w:name="_Toc168240229"/>
+      <w:bookmarkStart w:id="51" w:name="_Toc168930541"/>
       <w:r>
         <w:t>Vector de Ruta</w:t>
       </w:r>
@@ -9280,7 +9432,7 @@
         <w:pStyle w:val="Ttulo3"/>
       </w:pPr>
       <w:bookmarkStart w:id="52" w:name="_Toc168240077"/>
-      <w:bookmarkStart w:id="53" w:name="_Toc168240230"/>
+      <w:bookmarkStart w:id="53" w:name="_Toc168930542"/>
       <w:r>
         <w:t>Funcionamiento de Vector de Ruta</w:t>
       </w:r>
@@ -9353,6 +9505,9 @@
     </w:p>
     <w:p>
       <w:r>
+        <w:rPr>
+          <w:noProof/>
+        </w:rPr>
         <w:drawing>
           <wp:anchor distT="0" distB="0" distL="114300" distR="114300" simplePos="0" relativeHeight="251661312" behindDoc="0" locked="0" layoutInCell="1" allowOverlap="1" wp14:anchorId="271544AA" wp14:editId="768400B8">
             <wp:simplePos x="0" y="0"/>
@@ -9439,6 +9594,9 @@
     </w:p>
     <w:p>
       <w:r>
+        <w:rPr>
+          <w:noProof/>
+        </w:rPr>
         <w:lastRenderedPageBreak/>
         <w:drawing>
           <wp:anchor distT="0" distB="0" distL="114300" distR="114300" simplePos="0" relativeHeight="251662336" behindDoc="0" locked="0" layoutInCell="1" allowOverlap="1" wp14:anchorId="0A1B8148" wp14:editId="583803F8">
@@ -9533,7 +9691,7 @@
         <w:pStyle w:val="Ttulo2"/>
       </w:pPr>
       <w:bookmarkStart w:id="54" w:name="_Toc168240078"/>
-      <w:bookmarkStart w:id="55" w:name="_Toc168240231"/>
+      <w:bookmarkStart w:id="55" w:name="_Toc168930543"/>
       <w:r>
         <w:t>Sistema Autónomo (AS)</w:t>
       </w:r>
@@ -9557,6 +9715,9 @@
     </w:p>
     <w:p>
       <w:r>
+        <w:rPr>
+          <w:noProof/>
+        </w:rPr>
         <w:drawing>
           <wp:inline distT="0" distB="0" distL="0" distR="0" wp14:anchorId="7DC67820" wp14:editId="41FB6972">
             <wp:extent cx="3708400" cy="2288097"/>
@@ -9600,7 +9761,7 @@
         <w:pStyle w:val="Ttulo2"/>
       </w:pPr>
       <w:bookmarkStart w:id="56" w:name="_Toc168240079"/>
-      <w:bookmarkStart w:id="57" w:name="_Toc168240232"/>
+      <w:bookmarkStart w:id="57" w:name="_Toc168930544"/>
       <w:r>
         <w:t>Protocolo Interior de pasarela – IGP</w:t>
       </w:r>
@@ -9618,6 +9779,7 @@
         <w:rPr>
           <w:b/>
           <w:bCs/>
+          <w:noProof/>
         </w:rPr>
         <w:drawing>
           <wp:anchor distT="0" distB="0" distL="114300" distR="114300" simplePos="0" relativeHeight="251663360" behindDoc="0" locked="0" layoutInCell="1" allowOverlap="1" wp14:anchorId="0487680E" wp14:editId="76D6DACB">
@@ -9801,7 +9963,7 @@
         <w:pStyle w:val="Ttulo3"/>
       </w:pPr>
       <w:bookmarkStart w:id="58" w:name="_Toc168240080"/>
-      <w:bookmarkStart w:id="59" w:name="_Toc168240233"/>
+      <w:bookmarkStart w:id="59" w:name="_Toc168930545"/>
       <w:r>
         <w:t>Comparación según sus características</w:t>
       </w:r>
@@ -9833,6 +9995,7 @@
         <w:rPr>
           <w:b/>
           <w:bCs/>
+          <w:noProof/>
         </w:rPr>
         <w:drawing>
           <wp:inline distT="0" distB="0" distL="0" distR="0" wp14:anchorId="3D254B52" wp14:editId="2318E86A">
@@ -9876,7 +10039,7 @@
         <w:pStyle w:val="Ttulo2"/>
       </w:pPr>
       <w:bookmarkStart w:id="60" w:name="_Toc168240081"/>
-      <w:bookmarkStart w:id="61" w:name="_Toc168240234"/>
+      <w:bookmarkStart w:id="61" w:name="_Toc168930546"/>
       <w:r>
         <w:t>Comparación de BGP (Externas) con IGP (Internas RIP y OSPF)</w:t>
       </w:r>
@@ -10017,7 +10180,7 @@
         <w:pStyle w:val="Ttulo2"/>
       </w:pPr>
       <w:bookmarkStart w:id="62" w:name="_Toc168240082"/>
-      <w:bookmarkStart w:id="63" w:name="_Toc168240235"/>
+      <w:bookmarkStart w:id="63" w:name="_Toc168930547"/>
       <w:r>
         <w:lastRenderedPageBreak/>
         <w:t xml:space="preserve">Ruteo estático VS Ruteo </w:t>
@@ -10084,6 +10247,7 @@
         <w:rPr>
           <w:b/>
           <w:bCs/>
+          <w:noProof/>
         </w:rPr>
         <w:drawing>
           <wp:inline distT="0" distB="0" distL="0" distR="0" wp14:anchorId="3919E92E" wp14:editId="09DEC976">
@@ -10240,6 +10404,9 @@
     </w:p>
     <w:p>
       <w:r>
+        <w:rPr>
+          <w:noProof/>
+        </w:rPr>
         <w:drawing>
           <wp:anchor distT="0" distB="0" distL="114300" distR="114300" simplePos="0" relativeHeight="251664384" behindDoc="0" locked="0" layoutInCell="1" allowOverlap="1" wp14:anchorId="1324C05A" wp14:editId="6D42D1BA">
             <wp:simplePos x="0" y="0"/>
@@ -10319,9 +10486,14 @@
     <w:p/>
     <w:p/>
     <w:p>
+      <w:pPr>
+        <w:pStyle w:val="Ttulo4"/>
+      </w:pPr>
+      <w:bookmarkStart w:id="64" w:name="_Toc168930548"/>
       <w:r>
         <w:t>Distancia Administrativa</w:t>
       </w:r>
+      <w:bookmarkEnd w:id="64"/>
     </w:p>
     <w:p>
       <w:r>
@@ -10367,6 +10539,9 @@
     </w:p>
     <w:p>
       <w:r>
+        <w:rPr>
+          <w:noProof/>
+        </w:rPr>
         <w:drawing>
           <wp:inline distT="0" distB="0" distL="0" distR="0" wp14:anchorId="65309095" wp14:editId="5BDA3DC2">
             <wp:extent cx="5400040" cy="3679825"/>
@@ -10408,28 +10583,31 @@
       <w:pPr>
         <w:pStyle w:val="Ttulo1"/>
       </w:pPr>
-      <w:bookmarkStart w:id="64" w:name="_Toc168240083"/>
-      <w:bookmarkStart w:id="65" w:name="_Toc168240236"/>
+      <w:bookmarkStart w:id="65" w:name="_Toc168240083"/>
+      <w:bookmarkStart w:id="66" w:name="_Toc168930549"/>
       <w:r>
         <w:t>Adicional</w:t>
       </w:r>
-      <w:bookmarkEnd w:id="64"/>
       <w:bookmarkEnd w:id="65"/>
+      <w:bookmarkEnd w:id="66"/>
     </w:p>
     <w:p>
       <w:pPr>
         <w:pStyle w:val="Ttulo3"/>
       </w:pPr>
-      <w:bookmarkStart w:id="66" w:name="_Toc168240084"/>
-      <w:bookmarkStart w:id="67" w:name="_Toc168240237"/>
+      <w:bookmarkStart w:id="67" w:name="_Toc168240084"/>
+      <w:bookmarkStart w:id="68" w:name="_Toc168930550"/>
       <w:r>
         <w:t>Vector de distancia y estado de enlace, comparación</w:t>
       </w:r>
-      <w:bookmarkEnd w:id="66"/>
       <w:bookmarkEnd w:id="67"/>
-    </w:p>
-    <w:p>
-      <w:r>
+      <w:bookmarkEnd w:id="68"/>
+    </w:p>
+    <w:p>
+      <w:r>
+        <w:rPr>
+          <w:noProof/>
+        </w:rPr>
         <w:drawing>
           <wp:inline distT="0" distB="0" distL="0" distR="0" wp14:anchorId="4F374C19" wp14:editId="3236394C">
             <wp:extent cx="5400040" cy="3153410"/>
@@ -10471,14 +10649,14 @@
       <w:pPr>
         <w:pStyle w:val="Ttulo3"/>
       </w:pPr>
-      <w:bookmarkStart w:id="68" w:name="_Toc168240085"/>
-      <w:bookmarkStart w:id="69" w:name="_Toc168240238"/>
+      <w:bookmarkStart w:id="69" w:name="_Toc168240085"/>
+      <w:bookmarkStart w:id="70" w:name="_Toc168930551"/>
       <w:r>
         <w:lastRenderedPageBreak/>
         <w:t>¿Qué es un bucle de enrutamiento?</w:t>
       </w:r>
-      <w:bookmarkEnd w:id="68"/>
       <w:bookmarkEnd w:id="69"/>
+      <w:bookmarkEnd w:id="70"/>
     </w:p>
     <w:p>
       <w:r>
@@ -10489,16 +10667,19 @@
       <w:pPr>
         <w:pStyle w:val="Ttulo2"/>
       </w:pPr>
-      <w:bookmarkStart w:id="70" w:name="_Toc168240086"/>
-      <w:bookmarkStart w:id="71" w:name="_Toc168240239"/>
+      <w:bookmarkStart w:id="71" w:name="_Toc168240086"/>
+      <w:bookmarkStart w:id="72" w:name="_Toc168930552"/>
       <w:r>
         <w:t>Protocolos de enrutamientos – Imagen</w:t>
       </w:r>
-      <w:bookmarkEnd w:id="70"/>
       <w:bookmarkEnd w:id="71"/>
-    </w:p>
-    <w:p>
-      <w:r>
+      <w:bookmarkEnd w:id="72"/>
+    </w:p>
+    <w:p>
+      <w:r>
+        <w:rPr>
+          <w:noProof/>
+        </w:rPr>
         <w:drawing>
           <wp:inline distT="0" distB="0" distL="0" distR="0" wp14:anchorId="4DE29080" wp14:editId="07CE4D67">
             <wp:extent cx="5400040" cy="2657475"/>

</xml_diff>